<commit_message>
js first steps 1
</commit_message>
<xml_diff>
--- a/закладка.docx
+++ b/закладка.docx
@@ -8,7 +8,15 @@
           <w:rPr>
             <w:rStyle w:val="a3"/>
           </w:rPr>
-          <w:t>https://developer.mozilla.org/en-US/docs/Learn/CSS/Introduction_to_CSS</w:t>
+          <w:t>https://developer.mozilla.org/en-US/docs/Learn/CSS/CSS_layout/Flexbox</w:t>
+        </w:r>
+      </w:hyperlink>
+      <w:hyperlink r:id="rId5" w:history="1">
+        <w:r>
+          <w:rPr>
+            <w:rStyle w:val="a3"/>
+          </w:rPr>
+          <w:t>https://developer.mozilla.org/en-US/docs/Learn/CSS/CSS_layout/Grids</w:t>
         </w:r>
       </w:hyperlink>
     </w:p>
@@ -16,6 +24,9 @@
       <w:bookmarkStart w:id="0" w:name="_GoBack"/>
       <w:bookmarkEnd w:id="0"/>
     </w:p>
+    <w:p/>
+    <w:p/>
+    <w:p/>
     <w:p/>
     <w:sectPr>
       <w:pgSz w:w="11906" w:h="16838"/>

</xml_diff>